<commit_message>
dodałam różne metody do uzupełnienia
</commit_message>
<xml_diff>
--- a/projektPliki/Wstep.docx
+++ b/projektPliki/Wstep.docx
@@ -85,102 +85,124 @@
           <w:szCs w:val="36"/>
         </w:rPr>
       </w:pPr>
-      <w:r>
+      <w:hyperlink r:id="rId4" w:history="1">
+        <w:r>
+          <w:rPr>
+            <w:rStyle w:val="Hipercze"/>
+            <w:b/>
+            <w:bCs/>
+            <w:sz w:val="36"/>
+            <w:szCs w:val="36"/>
+          </w:rPr>
+          <w:t>https://docs.juliahub.com/BasicInterpolators/8Toor/0.3.1/search/?q=Interpolations</w:t>
+        </w:r>
+      </w:hyperlink>
+    </w:p>
+    <w:p>
+      <w:pPr>
         <w:rPr>
           <w:b/>
           <w:bCs/>
           <w:sz w:val="36"/>
           <w:szCs w:val="36"/>
         </w:rPr>
-        <w:t>https://docs.juliahub.com/BasicInterpolators/8Toor/0.3.1/search/?q=Interpolations</w:t>
-      </w:r>
-    </w:p>
-    <w:p>
-      <w:pPr>
-        <w:rPr>
-          <w:sz w:val="20"/>
-          <w:szCs w:val="20"/>
-        </w:rPr>
-      </w:pPr>
-      <w:proofErr w:type="spellStart"/>
-      <w:r>
-        <w:rPr>
-          <w:sz w:val="20"/>
-          <w:szCs w:val="20"/>
-        </w:rPr>
-        <w:t>Jakis</w:t>
-      </w:r>
-      <w:proofErr w:type="spellEnd"/>
-      <w:r>
-        <w:rPr>
-          <w:sz w:val="20"/>
-          <w:szCs w:val="20"/>
-        </w:rPr>
-        <w:t xml:space="preserve"> blog?? Do poczytania: (chyba jest 7 </w:t>
-      </w:r>
-      <w:proofErr w:type="spellStart"/>
-      <w:r>
-        <w:rPr>
-          <w:sz w:val="20"/>
-          <w:szCs w:val="20"/>
-        </w:rPr>
-        <w:t>czesci</w:t>
-      </w:r>
-      <w:proofErr w:type="spellEnd"/>
-      <w:r>
-        <w:rPr>
-          <w:sz w:val="20"/>
-          <w:szCs w:val="20"/>
-        </w:rPr>
-        <w:t>)</w:t>
-      </w:r>
-    </w:p>
-    <w:p>
-      <w:pPr>
-        <w:rPr>
-          <w:sz w:val="20"/>
-          <w:szCs w:val="20"/>
-        </w:rPr>
-      </w:pPr>
-      <w:r>
-        <w:rPr>
-          <w:sz w:val="20"/>
-          <w:szCs w:val="20"/>
-        </w:rPr>
-        <w:t>https://byc-matematykiem.pl/tajniki-interpolacji-czesc-</w:t>
-      </w:r>
-      <w:r>
-        <w:rPr>
-          <w:sz w:val="20"/>
-          <w:szCs w:val="20"/>
-        </w:rPr>
-        <w:t>1</w:t>
-      </w:r>
-      <w:r>
-        <w:rPr>
-          <w:sz w:val="20"/>
-          <w:szCs w:val="20"/>
-        </w:rPr>
-        <w:t>/</w:t>
-      </w:r>
-    </w:p>
-    <w:p>
-      <w:pPr>
+      </w:pPr>
+      <w:r>
         <w:rPr>
           <w:b/>
           <w:bCs/>
           <w:sz w:val="36"/>
           <w:szCs w:val="36"/>
         </w:rPr>
+        <w:t>https://juliapackages.com/p/datainterpolations</w:t>
+      </w:r>
+    </w:p>
+    <w:p>
+      <w:pPr>
+        <w:rPr>
+          <w:sz w:val="20"/>
+          <w:szCs w:val="20"/>
+        </w:rPr>
       </w:pPr>
       <w:proofErr w:type="spellStart"/>
       <w:r>
+        <w:rPr>
+          <w:sz w:val="20"/>
+          <w:szCs w:val="20"/>
+        </w:rPr>
+        <w:t>Jakis</w:t>
+      </w:r>
+      <w:proofErr w:type="spellEnd"/>
+      <w:r>
+        <w:rPr>
+          <w:sz w:val="20"/>
+          <w:szCs w:val="20"/>
+        </w:rPr>
+        <w:t xml:space="preserve"> blog?? Do poczytania: (chyba jest 7 </w:t>
+      </w:r>
+      <w:proofErr w:type="spellStart"/>
+      <w:r>
+        <w:rPr>
+          <w:sz w:val="20"/>
+          <w:szCs w:val="20"/>
+        </w:rPr>
+        <w:t>czesci</w:t>
+      </w:r>
+      <w:proofErr w:type="spellEnd"/>
+      <w:r>
+        <w:rPr>
+          <w:sz w:val="20"/>
+          <w:szCs w:val="20"/>
+        </w:rPr>
+        <w:t>)</w:t>
+      </w:r>
+    </w:p>
+    <w:p>
+      <w:pPr>
+        <w:rPr>
+          <w:sz w:val="20"/>
+          <w:szCs w:val="20"/>
+        </w:rPr>
+      </w:pPr>
+      <w:r>
+        <w:rPr>
+          <w:sz w:val="20"/>
+          <w:szCs w:val="20"/>
+        </w:rPr>
+        <w:t>https://byc-matematykiem.pl/tajniki-interpolacji-czesc-</w:t>
+      </w:r>
+      <w:r>
+        <w:rPr>
+          <w:sz w:val="20"/>
+          <w:szCs w:val="20"/>
+        </w:rPr>
+        <w:t>1</w:t>
+      </w:r>
+      <w:r>
+        <w:rPr>
+          <w:sz w:val="20"/>
+          <w:szCs w:val="20"/>
+        </w:rPr>
+        <w:t>/</w:t>
+      </w:r>
+    </w:p>
+    <w:p>
+      <w:pPr>
         <w:rPr>
           <w:b/>
           <w:bCs/>
           <w:sz w:val="36"/>
           <w:szCs w:val="36"/>
         </w:rPr>
+      </w:pPr>
+      <w:proofErr w:type="spellStart"/>
+      <w:r>
+        <w:rPr>
+          <w:b/>
+          <w:bCs/>
+          <w:sz w:val="36"/>
+          <w:szCs w:val="36"/>
+        </w:rPr>
         <w:t>Wstep</w:t>
       </w:r>
       <w:proofErr w:type="spellEnd"/>
@@ -272,11 +294,23 @@
         <w:spacing w:line="240" w:lineRule="auto"/>
         <w:ind w:firstLine="708"/>
       </w:pPr>
-      <w:r>
-        <w:rPr>
-          <w:highlight w:val="yellow"/>
-        </w:rPr>
-        <w:t>https://www.matecdev.com/posts/julia-interpolation.html</w:t>
+      <w:hyperlink r:id="rId5" w:history="1">
+        <w:r>
+          <w:rPr>
+            <w:rStyle w:val="Hipercze"/>
+            <w:highlight w:val="yellow"/>
+          </w:rPr>
+          <w:t>https://www.matecdev.com/posts/julia-interpolation.html</w:t>
+        </w:r>
+      </w:hyperlink>
+    </w:p>
+    <w:p>
+      <w:pPr>
+        <w:spacing w:line="240" w:lineRule="auto"/>
+        <w:ind w:firstLine="708"/>
+      </w:pPr>
+      <w:r>
+        <w:t>https://www.slideserve.com/taniel/iv-tutorial-z-metod-obliczeniowych</w:t>
       </w:r>
     </w:p>
     <w:p>
@@ -404,6 +438,7 @@
         <w:rPr>
           <w:noProof/>
         </w:rPr>
+        <w:lastRenderedPageBreak/>
         <w:drawing>
           <wp:inline distT="0" distB="0" distL="0" distR="0" wp14:anchorId="5059F89D" wp14:editId="16F60036">
             <wp:extent cx="9076242" cy="1390650"/>
@@ -420,7 +455,7 @@
                     <pic:cNvPicPr/>
                   </pic:nvPicPr>
                   <pic:blipFill>
-                    <a:blip r:embed="rId4"/>
+                    <a:blip r:embed="rId6"/>
                     <a:stretch>
                       <a:fillRect/>
                     </a:stretch>
@@ -443,7 +478,6 @@
     </w:p>
     <w:p>
       <w:r>
-        <w:lastRenderedPageBreak/>
         <w:t>???????????</w:t>
       </w:r>
     </w:p>
@@ -454,7 +488,7 @@
       </w:r>
     </w:p>
     <w:p>
-      <w:hyperlink r:id="rId5" w:tgtFrame="_blank" w:history="1">
+      <w:hyperlink r:id="rId7" w:tgtFrame="_blank" w:history="1">
         <w:r>
           <w:rPr>
             <w:rStyle w:val="Hipercze"/>
@@ -500,7 +534,7 @@
                     <pic:cNvPicPr/>
                   </pic:nvPicPr>
                   <pic:blipFill>
-                    <a:blip r:embed="rId6"/>
+                    <a:blip r:embed="rId8"/>
                     <a:stretch>
                       <a:fillRect/>
                     </a:stretch>
@@ -537,6 +571,7 @@
         <w:rPr>
           <w:noProof/>
         </w:rPr>
+        <w:lastRenderedPageBreak/>
         <w:drawing>
           <wp:inline distT="0" distB="0" distL="0" distR="0" wp14:anchorId="0FFFED1D" wp14:editId="59AF0730">
             <wp:extent cx="3552825" cy="5012021"/>
@@ -553,7 +588,7 @@
                     <pic:cNvPicPr/>
                   </pic:nvPicPr>
                   <pic:blipFill>
-                    <a:blip r:embed="rId7"/>
+                    <a:blip r:embed="rId9"/>
                     <a:stretch>
                       <a:fillRect/>
                     </a:stretch>
@@ -599,7 +634,7 @@
                     <pic:cNvPicPr/>
                   </pic:nvPicPr>
                   <pic:blipFill>
-                    <a:blip r:embed="rId8"/>
+                    <a:blip r:embed="rId10"/>
                     <a:stretch>
                       <a:fillRect/>
                     </a:stretch>
@@ -645,7 +680,7 @@
                     <pic:cNvPicPr/>
                   </pic:nvPicPr>
                   <pic:blipFill>
-                    <a:blip r:embed="rId9"/>
+                    <a:blip r:embed="rId11"/>
                     <a:stretch>
                       <a:fillRect/>
                     </a:stretch>
@@ -691,7 +726,7 @@
                     <pic:cNvPicPr/>
                   </pic:nvPicPr>
                   <pic:blipFill>
-                    <a:blip r:embed="rId10"/>
+                    <a:blip r:embed="rId12"/>
                     <a:stretch>
                       <a:fillRect/>
                     </a:stretch>
@@ -737,7 +772,7 @@
                     <pic:cNvPicPr/>
                   </pic:nvPicPr>
                   <pic:blipFill>
-                    <a:blip r:embed="rId11"/>
+                    <a:blip r:embed="rId13"/>
                     <a:stretch>
                       <a:fillRect/>
                     </a:stretch>
@@ -783,7 +818,7 @@
                     <pic:cNvPicPr/>
                   </pic:nvPicPr>
                   <pic:blipFill>
-                    <a:blip r:embed="rId12"/>
+                    <a:blip r:embed="rId14"/>
                     <a:stretch>
                       <a:fillRect/>
                     </a:stretch>
@@ -816,7 +851,7 @@
       <w:pPr>
         <w:ind w:firstLine="708"/>
       </w:pPr>
-      <w:hyperlink r:id="rId13" w:history="1">
+      <w:hyperlink r:id="rId15" w:history="1">
         <w:r>
           <w:rPr>
             <w:rStyle w:val="Hipercze"/>
@@ -863,7 +898,7 @@
                     <pic:cNvPicPr/>
                   </pic:nvPicPr>
                   <pic:blipFill>
-                    <a:blip r:embed="rId14"/>
+                    <a:blip r:embed="rId16"/>
                     <a:stretch>
                       <a:fillRect/>
                     </a:stretch>
@@ -909,7 +944,7 @@
                     <pic:cNvPicPr/>
                   </pic:nvPicPr>
                   <pic:blipFill>
-                    <a:blip r:embed="rId15"/>
+                    <a:blip r:embed="rId17"/>
                     <a:stretch>
                       <a:fillRect/>
                     </a:stretch>
@@ -955,7 +990,7 @@
                     <pic:cNvPicPr/>
                   </pic:nvPicPr>
                   <pic:blipFill>
-                    <a:blip r:embed="rId16"/>
+                    <a:blip r:embed="rId18"/>
                     <a:stretch>
                       <a:fillRect/>
                     </a:stretch>
@@ -1001,7 +1036,7 @@
                     <pic:cNvPicPr/>
                   </pic:nvPicPr>
                   <pic:blipFill>
-                    <a:blip r:embed="rId17"/>
+                    <a:blip r:embed="rId19"/>
                     <a:stretch>
                       <a:fillRect/>
                     </a:stretch>
@@ -1047,7 +1082,7 @@
                     <pic:cNvPicPr/>
                   </pic:nvPicPr>
                   <pic:blipFill>
-                    <a:blip r:embed="rId18"/>
+                    <a:blip r:embed="rId20"/>
                     <a:stretch>
                       <a:fillRect/>
                     </a:stretch>

</xml_diff>